<commit_message>
Upgrade docusaurus to 3.0.1, add social card
</commit_message>
<xml_diff>
--- a/static/assets/CV.docx
+++ b/static/assets/CV.docx
@@ -894,7 +894,6 @@
         </w:rPr>
         <w:t xml:space="preserve">(2022 – </w:t>
       </w:r>
-      <w:proofErr w:type="gramStart"/>
       <w:r>
         <w:rPr>
           <w:shd w:val="clear" w:color="auto" w:fill="auto"/>
@@ -905,20 +904,13 @@
         <w:rPr>
           <w:shd w:val="clear" w:color="auto" w:fill="auto"/>
         </w:rPr>
-        <w:t xml:space="preserve">urrent </w:t>
+        <w:t>urrent</w:t>
       </w:r>
       <w:r>
         <w:rPr>
           <w:shd w:val="clear" w:color="auto" w:fill="auto"/>
         </w:rPr>
-        <w:t>)</w:t>
-      </w:r>
-      <w:proofErr w:type="gramEnd"/>
-      <w:r>
-        <w:rPr>
-          <w:shd w:val="clear" w:color="auto" w:fill="auto"/>
-        </w:rPr>
-        <w:t xml:space="preserve"> </w:t>
+        <w:t xml:space="preserve">) </w:t>
       </w:r>
       <w:r>
         <w:rPr>

</xml_diff>

<commit_message>
Minor update on CV, adjustment on Presentation page
</commit_message>
<xml_diff>
--- a/static/assets/CV.docx
+++ b/static/assets/CV.docx
@@ -1044,16 +1044,22 @@
         </w:numPr>
       </w:pPr>
       <w:r>
-        <w:t xml:space="preserve">One manuscript </w:t>
-      </w:r>
-      <w:r>
-        <w:t>in</w:t>
-      </w:r>
-      <w:r>
-        <w:t>-</w:t>
-      </w:r>
-      <w:r>
-        <w:t>review.</w:t>
+        <w:t>Two</w:t>
+      </w:r>
+      <w:r>
+        <w:t xml:space="preserve"> manuscript</w:t>
+      </w:r>
+      <w:r>
+        <w:t>s</w:t>
+      </w:r>
+      <w:r>
+        <w:t xml:space="preserve"> </w:t>
+      </w:r>
+      <w:r>
+        <w:t>accepted for Conference</w:t>
+      </w:r>
+      <w:r>
+        <w:t>.</w:t>
       </w:r>
     </w:p>
     <w:sectPr>

</xml_diff>

<commit_message>
Upgrade Docusaurus and Resume
</commit_message>
<xml_diff>
--- a/static/assets/CV.docx
+++ b/static/assets/CV.docx
@@ -116,6 +116,12 @@
         </w:tc>
       </w:tr>
     </w:tbl>
+    <w:p/>
+    <w:p>
+      <w:r>
+        <w:t>Advanced academic background in IT. My research direction includes but not limited to Machine Learning, Quantum Computing, Cryptography, Blockchain, Physics and their applications.</w:t>
+      </w:r>
+    </w:p>
     <w:p>
       <w:pPr>
         <w:pStyle w:val="Heading1"/>
@@ -177,8 +183,13 @@
               <w:pStyle w:val="Heading3"/>
               <w:jc w:val="right"/>
             </w:pPr>
+            <w:proofErr w:type="spellStart"/>
             <w:r>
-              <w:t>Feburary 2023</w:t>
+              <w:t>Feburary</w:t>
+            </w:r>
+            <w:proofErr w:type="spellEnd"/>
+            <w:r>
+              <w:t xml:space="preserve"> 2023</w:t>
             </w:r>
             <w:r>
               <w:t xml:space="preserve"> – </w:t>
@@ -539,7 +550,21 @@
         <w:rPr>
           <w:lang w:eastAsia="en-GB"/>
         </w:rPr>
-        <w:t xml:space="preserve">Thanh Nguyen and H.L. Thi </w:t>
+        <w:t xml:space="preserve">Thanh Nguyen and H.L. </w:t>
+      </w:r>
+      <w:proofErr w:type="spellStart"/>
+      <w:r>
+        <w:rPr>
+          <w:lang w:eastAsia="en-GB"/>
+        </w:rPr>
+        <w:t>Thi</w:t>
+      </w:r>
+      <w:proofErr w:type="spellEnd"/>
+      <w:r>
+        <w:rPr>
+          <w:lang w:eastAsia="en-GB"/>
+        </w:rPr>
+        <w:t xml:space="preserve"> </w:t>
       </w:r>
       <w:bookmarkEnd w:id="12"/>
       <w:r>
@@ -613,7 +638,21 @@
         <w:rPr>
           <w:lang w:eastAsia="en-GB"/>
         </w:rPr>
-        <w:t>Thanh Nguyen and H.L. Thi (202</w:t>
+        <w:t xml:space="preserve">Thanh Nguyen and H.L. </w:t>
+      </w:r>
+      <w:proofErr w:type="spellStart"/>
+      <w:r>
+        <w:rPr>
+          <w:lang w:eastAsia="en-GB"/>
+        </w:rPr>
+        <w:t>Thi</w:t>
+      </w:r>
+      <w:proofErr w:type="spellEnd"/>
+      <w:r>
+        <w:rPr>
+          <w:lang w:eastAsia="en-GB"/>
+        </w:rPr>
+        <w:t xml:space="preserve"> (202</w:t>
       </w:r>
       <w:r>
         <w:rPr>
@@ -667,7 +706,35 @@
       <w:bookmarkEnd w:id="22"/>
       <w:bookmarkEnd w:id="23"/>
       <w:r>
-        <w:t>(ICIAM 2023), Waseda University, Tokyo, Japan, August 20-25, 2023.</w:t>
+        <w:t xml:space="preserve">(ICIAM 2023), </w:t>
+      </w:r>
+      <w:proofErr w:type="spellStart"/>
+      <w:r>
+        <w:t>Waseda</w:t>
+      </w:r>
+      <w:proofErr w:type="spellEnd"/>
+      <w:r>
+        <w:t xml:space="preserve"> University, Tokyo, Japan, August 20-25, 2023.</w:t>
+      </w:r>
+    </w:p>
+    <w:p/>
+    <w:p>
+      <w:pPr>
+        <w:pStyle w:val="ListParagraph"/>
+        <w:numPr>
+          <w:ilvl w:val="0"/>
+          <w:numId w:val="24"/>
+        </w:numPr>
+        <w:ind w:left="709" w:hanging="425"/>
+      </w:pPr>
+      <w:r>
+        <w:t xml:space="preserve">Jacob Cybulski and </w:t>
+      </w:r>
+      <w:r>
+        <w:t>Thanh Nguyen (2023)</w:t>
+      </w:r>
+      <w:r>
+        <w:t>, "Investigation of Barren Plateaus Mitigation Strategies in the Development of Variational Quantum Models: An Overview of Problems and Solutions", Warsaw School of Economics, Poland.</w:t>
       </w:r>
     </w:p>
     <w:p>
@@ -690,7 +757,15 @@
         <w:ind w:left="709" w:hanging="436"/>
       </w:pPr>
       <w:r>
-        <w:t>Nguyen Ngo Cong Thanh and Hiep. L. Thi, "Va</w:t>
+        <w:t xml:space="preserve">Nguyen Ngo Cong Thanh and Hiep. L. </w:t>
+      </w:r>
+      <w:proofErr w:type="spellStart"/>
+      <w:r>
+        <w:t>Thi</w:t>
+      </w:r>
+      <w:proofErr w:type="spellEnd"/>
+      <w:r>
+        <w:t>, "Va</w:t>
       </w:r>
       <w:r>
         <w:t>ri</w:t>
@@ -702,21 +777,20 @@
         <w:t>vi</w:t>
       </w:r>
       <w:r>
-        <w:t>ew." Presented at the 9th International Congress on Information and Communication Technology, London, United Kingdom, 19-22 Feb, 2024.</w:t>
+        <w:t xml:space="preserve">ew." Presented at the 9th International Congress on Information and Communication Technology, London, United Kingdom, 19-22 </w:t>
+      </w:r>
+      <w:proofErr w:type="gramStart"/>
+      <w:r>
+        <w:t>Feb,</w:t>
+      </w:r>
+      <w:proofErr w:type="gramEnd"/>
+      <w:r>
+        <w:t xml:space="preserve"> 2024.</w:t>
       </w:r>
     </w:p>
     <w:bookmarkEnd w:id="20"/>
     <w:bookmarkEnd w:id="21"/>
-    <w:p>
-      <w:pPr>
-        <w:pStyle w:val="ListParagraph"/>
-        <w:numPr>
-          <w:ilvl w:val="0"/>
-          <w:numId w:val="0"/>
-        </w:numPr>
-        <w:ind w:left="720"/>
-      </w:pPr>
-    </w:p>
+    <w:p/>
     <w:p>
       <w:pPr>
         <w:pStyle w:val="ListParagraph"/>
@@ -727,53 +801,13 @@
         <w:ind w:hanging="436"/>
       </w:pPr>
       <w:r>
-        <w:t xml:space="preserve">Jacob Cybulski and </w:t>
-      </w:r>
-      <w:r>
-        <w:t>Thanh Nguyen</w:t>
-      </w:r>
-      <w:r>
-        <w:t>, "Investigation of Barren Plateaus Mitigation Strategies in the Development of Variational Quantum Models: An Overview of Problems and Solutions", Warsaw School of Economics, Poland.</w:t>
-      </w:r>
-    </w:p>
-    <w:p>
-      <w:pPr>
-        <w:pStyle w:val="ListParagraph"/>
-        <w:numPr>
-          <w:ilvl w:val="0"/>
-          <w:numId w:val="0"/>
-        </w:numPr>
-        <w:ind w:left="720"/>
-      </w:pPr>
-    </w:p>
-    <w:p>
-      <w:pPr>
-        <w:pStyle w:val="ListParagraph"/>
-        <w:numPr>
-          <w:ilvl w:val="0"/>
-          <w:numId w:val="26"/>
-        </w:numPr>
-        <w:ind w:hanging="436"/>
-      </w:pPr>
-      <w:r>
-        <w:t>Jacob Cybulski and Thanh Nguyen, "Strategies for dealing with barren plateaus in training quantum machine learning models", Melbourne Quantum Summit, Ormond College, The University of Melbourne, Melbourne, Australia.</w:t>
-      </w:r>
-    </w:p>
-    <w:p>
-      <w:pPr>
-        <w:jc w:val="left"/>
-        <w:rPr>
-          <w:rFonts w:eastAsiaTheme="majorEastAsia" w:cs="Times New Roman (Headings CS)"/>
-          <w:b/>
-          <w:bCs/>
-          <w:i/>
-          <w:color w:val="000000" w:themeColor="text1"/>
-          <w:sz w:val="36"/>
-          <w:szCs w:val="34"/>
-        </w:rPr>
-      </w:pPr>
-      <w:r>
-        <w:br w:type="page"/>
+        <w:t>Jacob Cybulski and Thanh Nguyen</w:t>
+      </w:r>
+      <w:r>
+        <w:t xml:space="preserve"> (2024)</w:t>
+      </w:r>
+      <w:r>
+        <w:t>, "Strategies for dealing with barren plateaus in training quantum machine learning models", Melbourne Quantum Summit, Ormond College, The University of Melbourne, Melbourne, Australia.</w:t>
       </w:r>
     </w:p>
     <w:p>

</xml_diff>

<commit_message>
feat: Comprehensive SEO optimization and website enhancements
</commit_message>
<xml_diff>
--- a/static/assets/CV.docx
+++ b/static/assets/CV.docx
@@ -1,6 +1,6 @@
 
 <file path=word/document.xml><?xml version="1.0" encoding="utf-8"?>
-<w:document xmlns:wpc="http://schemas.microsoft.com/office/word/2010/wordprocessingCanvas" xmlns:cx="http://schemas.microsoft.com/office/drawing/2014/chartex" xmlns:cx1="http://schemas.microsoft.com/office/drawing/2015/9/8/chartex" xmlns:cx2="http://schemas.microsoft.com/office/drawing/2015/10/21/chartex" xmlns:cx3="http://schemas.microsoft.com/office/drawing/2016/5/9/chartex" xmlns:cx4="http://schemas.microsoft.com/office/drawing/2016/5/10/chartex" xmlns:cx5="http://schemas.microsoft.com/office/drawing/2016/5/11/chartex" xmlns:cx6="http://schemas.microsoft.com/office/drawing/2016/5/12/chartex" xmlns:cx7="http://schemas.microsoft.com/office/drawing/2016/5/13/chartex" xmlns:cx8="http://schemas.microsoft.com/office/drawing/2016/5/14/chartex" xmlns:mc="http://schemas.openxmlformats.org/markup-compatibility/2006" xmlns:aink="http://schemas.microsoft.com/office/drawing/2016/ink" xmlns:am3d="http://schemas.microsoft.com/office/drawing/2017/model3d" xmlns:o="urn:schemas-microsoft-com:office:office" xmlns:oel="http://schemas.microsoft.com/office/2019/extlst" xmlns:r="http://schemas.openxmlformats.org/officeDocument/2006/relationships" xmlns:m="http://schemas.openxmlformats.org/officeDocument/2006/math" xmlns:v="urn:schemas-microsoft-com:vml" xmlns:wp14="http://schemas.microsoft.com/office/word/2010/wordprocessingDrawing" xmlns:wp="http://schemas.openxmlformats.org/drawingml/2006/wordprocessingDrawing" xmlns:w10="urn:schemas-microsoft-com:office:word" xmlns:w="http://schemas.openxmlformats.org/wordprocessingml/2006/main" xmlns:w14="http://schemas.microsoft.com/office/word/2010/wordml" xmlns:w15="http://schemas.microsoft.com/office/word/2012/wordml" xmlns:w16cex="http://schemas.microsoft.com/office/word/2018/wordml/cex" xmlns:w16cid="http://schemas.microsoft.com/office/word/2016/wordml/cid" xmlns:w16="http://schemas.microsoft.com/office/word/2018/wordml" xmlns:w16du="http://schemas.microsoft.com/office/word/2023/wordml/word16du" xmlns:w16sdtdh="http://schemas.microsoft.com/office/word/2020/wordml/sdtdatahash" xmlns:w16se="http://schemas.microsoft.com/office/word/2015/wordml/symex" xmlns:wpg="http://schemas.microsoft.com/office/word/2010/wordprocessingGroup" xmlns:wpi="http://schemas.microsoft.com/office/word/2010/wordprocessingInk" xmlns:wne="http://schemas.microsoft.com/office/word/2006/wordml" xmlns:wps="http://schemas.microsoft.com/office/word/2010/wordprocessingShape" mc:Ignorable="w14 w15 w16se w16cid w16 w16cex w16sdtdh w16du wp14">
+<w:document xmlns:wpc="http://schemas.microsoft.com/office/word/2010/wordprocessingCanvas" xmlns:cx="http://schemas.microsoft.com/office/drawing/2014/chartex" xmlns:cx1="http://schemas.microsoft.com/office/drawing/2015/9/8/chartex" xmlns:cx2="http://schemas.microsoft.com/office/drawing/2015/10/21/chartex" xmlns:cx3="http://schemas.microsoft.com/office/drawing/2016/5/9/chartex" xmlns:cx4="http://schemas.microsoft.com/office/drawing/2016/5/10/chartex" xmlns:cx5="http://schemas.microsoft.com/office/drawing/2016/5/11/chartex" xmlns:cx6="http://schemas.microsoft.com/office/drawing/2016/5/12/chartex" xmlns:cx7="http://schemas.microsoft.com/office/drawing/2016/5/13/chartex" xmlns:cx8="http://schemas.microsoft.com/office/drawing/2016/5/14/chartex" xmlns:mc="http://schemas.openxmlformats.org/markup-compatibility/2006" xmlns:aink="http://schemas.microsoft.com/office/drawing/2016/ink" xmlns:am3d="http://schemas.microsoft.com/office/drawing/2017/model3d" xmlns:o="urn:schemas-microsoft-com:office:office" xmlns:oel="http://schemas.microsoft.com/office/2019/extlst" xmlns:r="http://schemas.openxmlformats.org/officeDocument/2006/relationships" xmlns:m="http://schemas.openxmlformats.org/officeDocument/2006/math" xmlns:v="urn:schemas-microsoft-com:vml" xmlns:wp14="http://schemas.microsoft.com/office/word/2010/wordprocessingDrawing" xmlns:wp="http://schemas.openxmlformats.org/drawingml/2006/wordprocessingDrawing" xmlns:w10="urn:schemas-microsoft-com:office:word" xmlns:w="http://schemas.openxmlformats.org/wordprocessingml/2006/main" xmlns:w14="http://schemas.microsoft.com/office/word/2010/wordml" xmlns:w15="http://schemas.microsoft.com/office/word/2012/wordml" xmlns:w16cex="http://schemas.microsoft.com/office/word/2018/wordml/cex" xmlns:w16cid="http://schemas.microsoft.com/office/word/2016/wordml/cid" xmlns:w16="http://schemas.microsoft.com/office/word/2018/wordml" xmlns:w16du="http://schemas.microsoft.com/office/word/2023/wordml/word16du" xmlns:w16sdtdh="http://schemas.microsoft.com/office/word/2020/wordml/sdtdatahash" xmlns:w16sdtfl="http://schemas.microsoft.com/office/word/2024/wordml/sdtformatlock" xmlns:w16se="http://schemas.microsoft.com/office/word/2015/wordml/symex" xmlns:wpg="http://schemas.microsoft.com/office/word/2010/wordprocessingGroup" xmlns:wpi="http://schemas.microsoft.com/office/word/2010/wordprocessingInk" xmlns:wne="http://schemas.microsoft.com/office/word/2006/wordml" xmlns:wps="http://schemas.microsoft.com/office/word/2010/wordprocessingShape" mc:Ignorable="w14 w15 w16se w16cid w16 w16cex w16sdtdh w16sdtfl w16du wp14">
   <w:body>
     <w:tbl>
       <w:tblPr>
@@ -183,19 +183,11 @@
               <w:pStyle w:val="Heading3"/>
               <w:jc w:val="right"/>
             </w:pPr>
-            <w:proofErr w:type="spellStart"/>
             <w:r>
-              <w:t>Feburary</w:t>
-            </w:r>
-            <w:proofErr w:type="spellEnd"/>
-            <w:r>
-              <w:t xml:space="preserve"> 2023</w:t>
+              <w:t xml:space="preserve">Begin </w:t>
             </w:r>
             <w:r>
-              <w:t xml:space="preserve"> – </w:t>
-            </w:r>
-            <w:r>
-              <w:t>Current</w:t>
+              <w:t>May 2025</w:t>
             </w:r>
           </w:p>
         </w:tc>
@@ -210,19 +202,52 @@
         <w:t>R</w:t>
       </w:r>
       <w:r>
-        <w:t>esearch interest includes quantum computing, quantum machine learning</w:t>
+        <w:t>esearch interest includes</w:t>
+      </w:r>
+      <w:r>
+        <w:t xml:space="preserve"> Blockchain Cryptography,</w:t>
+      </w:r>
+      <w:r>
+        <w:t xml:space="preserve"> </w:t>
+      </w:r>
+      <w:r>
+        <w:t>M</w:t>
+      </w:r>
+      <w:r>
+        <w:t xml:space="preserve">achine </w:t>
+      </w:r>
+      <w:r>
+        <w:t>L</w:t>
+      </w:r>
+      <w:r>
+        <w:t>earning</w:t>
       </w:r>
       <w:r>
         <w:t xml:space="preserve"> and its trainability</w:t>
       </w:r>
       <w:r>
+        <w:t>, quantum computing</w:t>
+      </w:r>
+      <w:r>
         <w:t xml:space="preserve">, </w:t>
       </w:r>
       <w:r>
         <w:t xml:space="preserve">and </w:t>
       </w:r>
       <w:r>
-        <w:t xml:space="preserve">applications in </w:t>
+        <w:t>applications</w:t>
+      </w:r>
+      <w:r>
+        <w:t xml:space="preserve"> of ML</w:t>
+      </w:r>
+      <w:r>
+        <w:t xml:space="preserve"> in</w:t>
+      </w:r>
+      <w:r>
+        <w:t xml:space="preserve"> physics and</w:t>
+      </w:r>
+      <w:r>
+        <w:t xml:space="preserve"> </w:t>
       </w:r>
       <w:r>
         <w:t>finance sectors.</w:t>
@@ -241,6 +266,98 @@
       <w:pPr>
         <w:pStyle w:val="Heading2"/>
       </w:pPr>
+      <w:r>
+        <w:t xml:space="preserve">RMIT </w:t>
+      </w:r>
+      <w:proofErr w:type="spellStart"/>
+      <w:r>
+        <w:t>Universiy</w:t>
+      </w:r>
+      <w:proofErr w:type="spellEnd"/>
+    </w:p>
+    <w:tbl>
+      <w:tblPr>
+        <w:tblStyle w:val="TableGrid"/>
+        <w:tblW w:w="0" w:type="auto"/>
+        <w:tblBorders>
+          <w:top w:val="none" w:sz="0" w:space="0" w:color="auto"/>
+          <w:left w:val="none" w:sz="0" w:space="0" w:color="auto"/>
+          <w:bottom w:val="none" w:sz="0" w:space="0" w:color="auto"/>
+          <w:right w:val="none" w:sz="0" w:space="0" w:color="auto"/>
+          <w:insideH w:val="none" w:sz="0" w:space="0" w:color="auto"/>
+          <w:insideV w:val="none" w:sz="0" w:space="0" w:color="auto"/>
+        </w:tblBorders>
+        <w:tblLook w:val="04A0" w:firstRow="1" w:lastRow="0" w:firstColumn="1" w:lastColumn="0" w:noHBand="0" w:noVBand="1"/>
+      </w:tblPr>
+      <w:tblGrid>
+        <w:gridCol w:w="7088"/>
+        <w:gridCol w:w="3544"/>
+      </w:tblGrid>
+      <w:tr>
+        <w:tc>
+          <w:tcPr>
+            <w:tcW w:w="7088" w:type="dxa"/>
+          </w:tcPr>
+          <w:p>
+            <w:pPr>
+              <w:pStyle w:val="Heading3"/>
+              <w:rPr>
+                <w:lang w:val="vi-VN"/>
+              </w:rPr>
+            </w:pPr>
+            <w:r>
+              <w:t>Ph.D. in Computer Science</w:t>
+            </w:r>
+          </w:p>
+        </w:tc>
+        <w:tc>
+          <w:tcPr>
+            <w:tcW w:w="3544" w:type="dxa"/>
+          </w:tcPr>
+          <w:p>
+            <w:pPr>
+              <w:pStyle w:val="Heading3"/>
+              <w:jc w:val="right"/>
+              <w:rPr>
+                <w:lang w:val="vi-VN"/>
+              </w:rPr>
+            </w:pPr>
+            <w:r>
+              <w:t xml:space="preserve">November 2018 – </w:t>
+            </w:r>
+            <w:r>
+              <w:rPr>
+                <w:lang w:val="en-US"/>
+              </w:rPr>
+              <w:t>September 2022</w:t>
+            </w:r>
+          </w:p>
+        </w:tc>
+      </w:tr>
+    </w:tbl>
+    <w:p>
+      <w:pPr>
+        <w:pStyle w:val="ListParagraph"/>
+        <w:ind w:hanging="436"/>
+      </w:pPr>
+      <w:r>
+        <w:t xml:space="preserve">Recipient of </w:t>
+      </w:r>
+      <w:r>
+        <w:t>R</w:t>
+      </w:r>
+      <w:r>
+        <w:t>MIT International Tuition Fee Scholarship (RRITFS)</w:t>
+      </w:r>
+      <w:r>
+        <w:t>.</w:t>
+      </w:r>
+    </w:p>
+    <w:p>
+      <w:pPr>
+        <w:pStyle w:val="Heading2"/>
+      </w:pPr>
+      <w:bookmarkStart w:id="1" w:name="OLE_LINK12"/>
       <w:r>
         <w:t>Deakin University</w:t>
       </w:r>
@@ -322,7 +439,7 @@
         <w:pStyle w:val="ListParagraph"/>
         <w:ind w:hanging="436"/>
       </w:pPr>
-      <w:bookmarkStart w:id="1" w:name="OLE_LINK1"/>
+      <w:bookmarkStart w:id="2" w:name="OLE_LINK1"/>
       <w:r>
         <w:t>Recipient of Deakin College Vietnam Excellence Scholarship</w:t>
       </w:r>
@@ -335,15 +452,15 @@
         <w:pStyle w:val="ListParagraph"/>
         <w:ind w:hanging="436"/>
       </w:pPr>
-      <w:bookmarkStart w:id="2" w:name="OLE_LINK2"/>
-      <w:bookmarkEnd w:id="1"/>
+      <w:bookmarkStart w:id="3" w:name="OLE_LINK2"/>
+      <w:bookmarkEnd w:id="2"/>
       <w:r>
         <w:t>Recipient of Deakin STEM Scholarship</w:t>
       </w:r>
       <w:r>
         <w:t xml:space="preserve"> for Bachelor </w:t>
       </w:r>
-      <w:bookmarkEnd w:id="2"/>
+      <w:bookmarkEnd w:id="3"/>
       <w:r>
         <w:t>study and Honour program</w:t>
       </w:r>
@@ -356,12 +473,12 @@
         <w:pStyle w:val="ListParagraph"/>
         <w:ind w:hanging="436"/>
       </w:pPr>
-      <w:bookmarkStart w:id="3" w:name="OLE_LINK5"/>
-      <w:bookmarkStart w:id="4" w:name="OLE_LINK9"/>
+      <w:bookmarkStart w:id="4" w:name="OLE_LINK5"/>
+      <w:bookmarkStart w:id="5" w:name="OLE_LINK9"/>
       <w:r>
         <w:t xml:space="preserve">Recipient of </w:t>
       </w:r>
-      <w:bookmarkStart w:id="5" w:name="OLE_LINK27"/>
+      <w:bookmarkStart w:id="6" w:name="OLE_LINK27"/>
       <w:r>
         <w:t xml:space="preserve">Deakin summer scholarship for the project </w:t>
       </w:r>
@@ -371,7 +488,7 @@
         </w:rPr>
         <w:t>Impact of Barren Plateaus Countermeasures on the Quantum Neural Network Capacity to Learn</w:t>
       </w:r>
-      <w:bookmarkEnd w:id="5"/>
+      <w:bookmarkEnd w:id="6"/>
       <w:r>
         <w:rPr>
           <w:shd w:val="clear" w:color="auto" w:fill="auto"/>
@@ -379,8 +496,8 @@
         <w:t>.</w:t>
       </w:r>
     </w:p>
-    <w:bookmarkEnd w:id="3"/>
     <w:bookmarkEnd w:id="4"/>
+    <w:bookmarkEnd w:id="5"/>
     <w:p>
       <w:pPr>
         <w:pStyle w:val="ListParagraph"/>
@@ -398,8 +515,8 @@
         <w:pStyle w:val="ListParagraph"/>
         <w:ind w:hanging="436"/>
       </w:pPr>
-      <w:bookmarkStart w:id="6" w:name="OLE_LINK3"/>
-      <w:bookmarkStart w:id="7" w:name="OLE_LINK4"/>
+      <w:bookmarkStart w:id="7" w:name="OLE_LINK3"/>
+      <w:bookmarkStart w:id="8" w:name="OLE_LINK4"/>
       <w:r>
         <w:t xml:space="preserve">Graduated with </w:t>
       </w:r>
@@ -424,12 +541,13 @@
       <w:r>
         <w:t>PhD Program</w:t>
       </w:r>
-      <w:bookmarkEnd w:id="6"/>
       <w:bookmarkEnd w:id="7"/>
+      <w:bookmarkEnd w:id="8"/>
       <w:r>
         <w:t>.</w:t>
       </w:r>
     </w:p>
+    <w:bookmarkEnd w:id="1"/>
     <w:p>
       <w:pPr>
         <w:pStyle w:val="Heading1"/>
@@ -489,32 +607,32 @@
         <w:pStyle w:val="ListParagraph"/>
         <w:ind w:hanging="436"/>
       </w:pPr>
-      <w:bookmarkStart w:id="8" w:name="OLE_LINK18"/>
-      <w:bookmarkStart w:id="9" w:name="OLE_LINK19"/>
+      <w:bookmarkStart w:id="9" w:name="OLE_LINK18"/>
+      <w:bookmarkStart w:id="10" w:name="OLE_LINK19"/>
       <w:r>
         <w:rPr>
           <w:lang w:eastAsia="en-GB"/>
         </w:rPr>
         <w:t xml:space="preserve">Thanh Nguyen and Jacob L. </w:t>
       </w:r>
-      <w:bookmarkStart w:id="10" w:name="OLE_LINK13"/>
-      <w:bookmarkStart w:id="11" w:name="OLE_LINK14"/>
+      <w:bookmarkStart w:id="11" w:name="OLE_LINK13"/>
+      <w:bookmarkStart w:id="12" w:name="OLE_LINK14"/>
       <w:r>
         <w:rPr>
           <w:lang w:eastAsia="en-GB"/>
         </w:rPr>
         <w:t xml:space="preserve">Cybulski </w:t>
       </w:r>
-      <w:bookmarkEnd w:id="10"/>
       <w:bookmarkEnd w:id="11"/>
+      <w:bookmarkEnd w:id="12"/>
       <w:r>
         <w:rPr>
           <w:lang w:eastAsia="en-GB"/>
         </w:rPr>
         <w:t xml:space="preserve">(2023): "Training Variational Quantum Models with Barren Plateaus Mitigation Strategies." In Preparation for journal submission (Advanced Draft) </w:t>
       </w:r>
-      <w:bookmarkEnd w:id="8"/>
       <w:bookmarkEnd w:id="9"/>
+      <w:bookmarkEnd w:id="10"/>
     </w:p>
     <w:p>
       <w:pPr>
@@ -539,13 +657,13 @@
           <w:lang w:eastAsia="en-GB"/>
         </w:rPr>
       </w:pPr>
-      <w:bookmarkStart w:id="12" w:name="OLE_LINK24"/>
-      <w:bookmarkStart w:id="13" w:name="OLE_LINK11"/>
-      <w:bookmarkStart w:id="14" w:name="OLE_LINK7"/>
-      <w:bookmarkStart w:id="15" w:name="OLE_LINK8"/>
-      <w:bookmarkStart w:id="16" w:name="OLE_LINK20"/>
-      <w:bookmarkStart w:id="17" w:name="OLE_LINK25"/>
-      <w:bookmarkStart w:id="18" w:name="OLE_LINK26"/>
+      <w:bookmarkStart w:id="13" w:name="OLE_LINK24"/>
+      <w:bookmarkStart w:id="14" w:name="OLE_LINK11"/>
+      <w:bookmarkStart w:id="15" w:name="OLE_LINK7"/>
+      <w:bookmarkStart w:id="16" w:name="OLE_LINK8"/>
+      <w:bookmarkStart w:id="17" w:name="OLE_LINK20"/>
+      <w:bookmarkStart w:id="18" w:name="OLE_LINK25"/>
+      <w:bookmarkStart w:id="19" w:name="OLE_LINK26"/>
       <w:r>
         <w:rPr>
           <w:lang w:eastAsia="en-GB"/>
@@ -566,7 +684,7 @@
         </w:rPr>
         <w:t xml:space="preserve"> </w:t>
       </w:r>
-      <w:bookmarkEnd w:id="12"/>
+      <w:bookmarkEnd w:id="13"/>
       <w:r>
         <w:rPr>
           <w:lang w:eastAsia="en-GB"/>
@@ -585,11 +703,11 @@
         </w:rPr>
         <w:t xml:space="preserve">): </w:t>
       </w:r>
-      <w:bookmarkStart w:id="19" w:name="OLE_LINK10"/>
-      <w:bookmarkEnd w:id="13"/>
+      <w:bookmarkStart w:id="20" w:name="OLE_LINK10"/>
       <w:bookmarkEnd w:id="14"/>
       <w:bookmarkEnd w:id="15"/>
       <w:bookmarkEnd w:id="16"/>
+      <w:bookmarkEnd w:id="17"/>
       <w:r>
         <w:rPr>
           <w:lang w:eastAsia="en-GB"/>
@@ -602,7 +720,7 @@
         </w:rPr>
         <w:t>)</w:t>
       </w:r>
-      <w:bookmarkEnd w:id="19"/>
+      <w:bookmarkEnd w:id="20"/>
       <w:r>
         <w:rPr>
           <w:lang w:eastAsia="en-GB"/>
@@ -610,8 +728,8 @@
         <w:t xml:space="preserve"> </w:t>
       </w:r>
     </w:p>
-    <w:bookmarkEnd w:id="17"/>
     <w:bookmarkEnd w:id="18"/>
+    <w:bookmarkEnd w:id="19"/>
     <w:p>
       <w:pPr>
         <w:pStyle w:val="ListParagraph"/>
@@ -690,21 +808,21 @@
         </w:numPr>
         <w:ind w:left="709" w:hanging="436"/>
       </w:pPr>
-      <w:bookmarkStart w:id="20" w:name="OLE_LINK21"/>
-      <w:bookmarkStart w:id="21" w:name="OLE_LINK22"/>
+      <w:bookmarkStart w:id="21" w:name="OLE_LINK21"/>
+      <w:bookmarkStart w:id="22" w:name="OLE_LINK22"/>
       <w:r>
         <w:t>Thanh Nguyen</w:t>
       </w:r>
       <w:r>
         <w:t xml:space="preserve"> and Jacob L. Cybulski (2023): "Investigation of Barren Plateaus in Quantum Neural Network Development." Presented at </w:t>
       </w:r>
-      <w:bookmarkStart w:id="22" w:name="_Hlk150446331"/>
-      <w:bookmarkStart w:id="23" w:name="OLE_LINK17"/>
+      <w:bookmarkStart w:id="23" w:name="_Hlk150446331"/>
+      <w:bookmarkStart w:id="24" w:name="OLE_LINK17"/>
       <w:r>
         <w:t xml:space="preserve">10th International Congress on Industrial and Applied Mathematics </w:t>
       </w:r>
-      <w:bookmarkEnd w:id="22"/>
       <w:bookmarkEnd w:id="23"/>
+      <w:bookmarkEnd w:id="24"/>
       <w:r>
         <w:t xml:space="preserve">(ICIAM 2023), </w:t>
       </w:r>
@@ -757,6 +875,7 @@
         <w:ind w:left="709" w:hanging="436"/>
       </w:pPr>
       <w:r>
+        <w:lastRenderedPageBreak/>
         <w:t xml:space="preserve">Nguyen Ngo Cong Thanh and Hiep. L. </w:t>
       </w:r>
       <w:proofErr w:type="spellStart"/>
@@ -788,8 +907,8 @@
         <w:t xml:space="preserve"> 2024.</w:t>
       </w:r>
     </w:p>
-    <w:bookmarkEnd w:id="20"/>
     <w:bookmarkEnd w:id="21"/>
+    <w:bookmarkEnd w:id="22"/>
     <w:p/>
     <w:p>
       <w:pPr>
@@ -815,7 +934,6 @@
         <w:pStyle w:val="Heading1"/>
       </w:pPr>
       <w:r>
-        <w:lastRenderedPageBreak/>
         <w:t>PROJECTS</w:t>
       </w:r>
     </w:p>
@@ -1096,7 +1214,7 @@
 </file>
 
 <file path=word/endnotes.xml><?xml version="1.0" encoding="utf-8"?>
-<w:endnotes xmlns:wpc="http://schemas.microsoft.com/office/word/2010/wordprocessingCanvas" xmlns:cx="http://schemas.microsoft.com/office/drawing/2014/chartex" xmlns:cx1="http://schemas.microsoft.com/office/drawing/2015/9/8/chartex" xmlns:cx2="http://schemas.microsoft.com/office/drawing/2015/10/21/chartex" xmlns:cx3="http://schemas.microsoft.com/office/drawing/2016/5/9/chartex" xmlns:cx4="http://schemas.microsoft.com/office/drawing/2016/5/10/chartex" xmlns:cx5="http://schemas.microsoft.com/office/drawing/2016/5/11/chartex" xmlns:cx6="http://schemas.microsoft.com/office/drawing/2016/5/12/chartex" xmlns:cx7="http://schemas.microsoft.com/office/drawing/2016/5/13/chartex" xmlns:cx8="http://schemas.microsoft.com/office/drawing/2016/5/14/chartex" xmlns:mc="http://schemas.openxmlformats.org/markup-compatibility/2006" xmlns:aink="http://schemas.microsoft.com/office/drawing/2016/ink" xmlns:am3d="http://schemas.microsoft.com/office/drawing/2017/model3d" xmlns:o="urn:schemas-microsoft-com:office:office" xmlns:oel="http://schemas.microsoft.com/office/2019/extlst" xmlns:r="http://schemas.openxmlformats.org/officeDocument/2006/relationships" xmlns:m="http://schemas.openxmlformats.org/officeDocument/2006/math" xmlns:v="urn:schemas-microsoft-com:vml" xmlns:wp14="http://schemas.microsoft.com/office/word/2010/wordprocessingDrawing" xmlns:wp="http://schemas.openxmlformats.org/drawingml/2006/wordprocessingDrawing" xmlns:w10="urn:schemas-microsoft-com:office:word" xmlns:w="http://schemas.openxmlformats.org/wordprocessingml/2006/main" xmlns:w14="http://schemas.microsoft.com/office/word/2010/wordml" xmlns:w15="http://schemas.microsoft.com/office/word/2012/wordml" xmlns:w16cex="http://schemas.microsoft.com/office/word/2018/wordml/cex" xmlns:w16cid="http://schemas.microsoft.com/office/word/2016/wordml/cid" xmlns:w16="http://schemas.microsoft.com/office/word/2018/wordml" xmlns:w16du="http://schemas.microsoft.com/office/word/2023/wordml/word16du" xmlns:w16sdtdh="http://schemas.microsoft.com/office/word/2020/wordml/sdtdatahash" xmlns:w16se="http://schemas.microsoft.com/office/word/2015/wordml/symex" xmlns:wpg="http://schemas.microsoft.com/office/word/2010/wordprocessingGroup" xmlns:wpi="http://schemas.microsoft.com/office/word/2010/wordprocessingInk" xmlns:wne="http://schemas.microsoft.com/office/word/2006/wordml" xmlns:wps="http://schemas.microsoft.com/office/word/2010/wordprocessingShape" mc:Ignorable="w14 w15 w16se w16cid w16 w16cex w16sdtdh w16du wp14">
+<w:endnotes xmlns:wpc="http://schemas.microsoft.com/office/word/2010/wordprocessingCanvas" xmlns:cx="http://schemas.microsoft.com/office/drawing/2014/chartex" xmlns:cx1="http://schemas.microsoft.com/office/drawing/2015/9/8/chartex" xmlns:cx2="http://schemas.microsoft.com/office/drawing/2015/10/21/chartex" xmlns:cx3="http://schemas.microsoft.com/office/drawing/2016/5/9/chartex" xmlns:cx4="http://schemas.microsoft.com/office/drawing/2016/5/10/chartex" xmlns:cx5="http://schemas.microsoft.com/office/drawing/2016/5/11/chartex" xmlns:cx6="http://schemas.microsoft.com/office/drawing/2016/5/12/chartex" xmlns:cx7="http://schemas.microsoft.com/office/drawing/2016/5/13/chartex" xmlns:cx8="http://schemas.microsoft.com/office/drawing/2016/5/14/chartex" xmlns:mc="http://schemas.openxmlformats.org/markup-compatibility/2006" xmlns:aink="http://schemas.microsoft.com/office/drawing/2016/ink" xmlns:am3d="http://schemas.microsoft.com/office/drawing/2017/model3d" xmlns:o="urn:schemas-microsoft-com:office:office" xmlns:oel="http://schemas.microsoft.com/office/2019/extlst" xmlns:r="http://schemas.openxmlformats.org/officeDocument/2006/relationships" xmlns:m="http://schemas.openxmlformats.org/officeDocument/2006/math" xmlns:v="urn:schemas-microsoft-com:vml" xmlns:wp14="http://schemas.microsoft.com/office/word/2010/wordprocessingDrawing" xmlns:wp="http://schemas.openxmlformats.org/drawingml/2006/wordprocessingDrawing" xmlns:w10="urn:schemas-microsoft-com:office:word" xmlns:w="http://schemas.openxmlformats.org/wordprocessingml/2006/main" xmlns:w14="http://schemas.microsoft.com/office/word/2010/wordml" xmlns:w15="http://schemas.microsoft.com/office/word/2012/wordml" xmlns:w16cex="http://schemas.microsoft.com/office/word/2018/wordml/cex" xmlns:w16cid="http://schemas.microsoft.com/office/word/2016/wordml/cid" xmlns:w16="http://schemas.microsoft.com/office/word/2018/wordml" xmlns:w16du="http://schemas.microsoft.com/office/word/2023/wordml/word16du" xmlns:w16sdtdh="http://schemas.microsoft.com/office/word/2020/wordml/sdtdatahash" xmlns:w16sdtfl="http://schemas.microsoft.com/office/word/2024/wordml/sdtformatlock" xmlns:w16se="http://schemas.microsoft.com/office/word/2015/wordml/symex" xmlns:wpg="http://schemas.microsoft.com/office/word/2010/wordprocessingGroup" xmlns:wpi="http://schemas.microsoft.com/office/word/2010/wordprocessingInk" xmlns:wne="http://schemas.microsoft.com/office/word/2006/wordml" xmlns:wps="http://schemas.microsoft.com/office/word/2010/wordprocessingShape" mc:Ignorable="w14 w15 w16se w16cid w16 w16cex w16sdtdh w16sdtfl w16du wp14">
   <w:endnote w:type="separator" w:id="-1">
     <w:p>
       <w:r>
@@ -1118,7 +1236,7 @@
 </file>
 
 <file path=word/footnotes.xml><?xml version="1.0" encoding="utf-8"?>
-<w:footnotes xmlns:wpc="http://schemas.microsoft.com/office/word/2010/wordprocessingCanvas" xmlns:cx="http://schemas.microsoft.com/office/drawing/2014/chartex" xmlns:cx1="http://schemas.microsoft.com/office/drawing/2015/9/8/chartex" xmlns:cx2="http://schemas.microsoft.com/office/drawing/2015/10/21/chartex" xmlns:cx3="http://schemas.microsoft.com/office/drawing/2016/5/9/chartex" xmlns:cx4="http://schemas.microsoft.com/office/drawing/2016/5/10/chartex" xmlns:cx5="http://schemas.microsoft.com/office/drawing/2016/5/11/chartex" xmlns:cx6="http://schemas.microsoft.com/office/drawing/2016/5/12/chartex" xmlns:cx7="http://schemas.microsoft.com/office/drawing/2016/5/13/chartex" xmlns:cx8="http://schemas.microsoft.com/office/drawing/2016/5/14/chartex" xmlns:mc="http://schemas.openxmlformats.org/markup-compatibility/2006" xmlns:aink="http://schemas.microsoft.com/office/drawing/2016/ink" xmlns:am3d="http://schemas.microsoft.com/office/drawing/2017/model3d" xmlns:o="urn:schemas-microsoft-com:office:office" xmlns:oel="http://schemas.microsoft.com/office/2019/extlst" xmlns:r="http://schemas.openxmlformats.org/officeDocument/2006/relationships" xmlns:m="http://schemas.openxmlformats.org/officeDocument/2006/math" xmlns:v="urn:schemas-microsoft-com:vml" xmlns:wp14="http://schemas.microsoft.com/office/word/2010/wordprocessingDrawing" xmlns:wp="http://schemas.openxmlformats.org/drawingml/2006/wordprocessingDrawing" xmlns:w10="urn:schemas-microsoft-com:office:word" xmlns:w="http://schemas.openxmlformats.org/wordprocessingml/2006/main" xmlns:w14="http://schemas.microsoft.com/office/word/2010/wordml" xmlns:w15="http://schemas.microsoft.com/office/word/2012/wordml" xmlns:w16cex="http://schemas.microsoft.com/office/word/2018/wordml/cex" xmlns:w16cid="http://schemas.microsoft.com/office/word/2016/wordml/cid" xmlns:w16="http://schemas.microsoft.com/office/word/2018/wordml" xmlns:w16du="http://schemas.microsoft.com/office/word/2023/wordml/word16du" xmlns:w16sdtdh="http://schemas.microsoft.com/office/word/2020/wordml/sdtdatahash" xmlns:w16se="http://schemas.microsoft.com/office/word/2015/wordml/symex" xmlns:wpg="http://schemas.microsoft.com/office/word/2010/wordprocessingGroup" xmlns:wpi="http://schemas.microsoft.com/office/word/2010/wordprocessingInk" xmlns:wne="http://schemas.microsoft.com/office/word/2006/wordml" xmlns:wps="http://schemas.microsoft.com/office/word/2010/wordprocessingShape" mc:Ignorable="w14 w15 w16se w16cid w16 w16cex w16sdtdh w16du wp14">
+<w:footnotes xmlns:wpc="http://schemas.microsoft.com/office/word/2010/wordprocessingCanvas" xmlns:cx="http://schemas.microsoft.com/office/drawing/2014/chartex" xmlns:cx1="http://schemas.microsoft.com/office/drawing/2015/9/8/chartex" xmlns:cx2="http://schemas.microsoft.com/office/drawing/2015/10/21/chartex" xmlns:cx3="http://schemas.microsoft.com/office/drawing/2016/5/9/chartex" xmlns:cx4="http://schemas.microsoft.com/office/drawing/2016/5/10/chartex" xmlns:cx5="http://schemas.microsoft.com/office/drawing/2016/5/11/chartex" xmlns:cx6="http://schemas.microsoft.com/office/drawing/2016/5/12/chartex" xmlns:cx7="http://schemas.microsoft.com/office/drawing/2016/5/13/chartex" xmlns:cx8="http://schemas.microsoft.com/office/drawing/2016/5/14/chartex" xmlns:mc="http://schemas.openxmlformats.org/markup-compatibility/2006" xmlns:aink="http://schemas.microsoft.com/office/drawing/2016/ink" xmlns:am3d="http://schemas.microsoft.com/office/drawing/2017/model3d" xmlns:o="urn:schemas-microsoft-com:office:office" xmlns:oel="http://schemas.microsoft.com/office/2019/extlst" xmlns:r="http://schemas.openxmlformats.org/officeDocument/2006/relationships" xmlns:m="http://schemas.openxmlformats.org/officeDocument/2006/math" xmlns:v="urn:schemas-microsoft-com:vml" xmlns:wp14="http://schemas.microsoft.com/office/word/2010/wordprocessingDrawing" xmlns:wp="http://schemas.openxmlformats.org/drawingml/2006/wordprocessingDrawing" xmlns:w10="urn:schemas-microsoft-com:office:word" xmlns:w="http://schemas.openxmlformats.org/wordprocessingml/2006/main" xmlns:w14="http://schemas.microsoft.com/office/word/2010/wordml" xmlns:w15="http://schemas.microsoft.com/office/word/2012/wordml" xmlns:w16cex="http://schemas.microsoft.com/office/word/2018/wordml/cex" xmlns:w16cid="http://schemas.microsoft.com/office/word/2016/wordml/cid" xmlns:w16="http://schemas.microsoft.com/office/word/2018/wordml" xmlns:w16du="http://schemas.microsoft.com/office/word/2023/wordml/word16du" xmlns:w16sdtdh="http://schemas.microsoft.com/office/word/2020/wordml/sdtdatahash" xmlns:w16sdtfl="http://schemas.microsoft.com/office/word/2024/wordml/sdtformatlock" xmlns:w16se="http://schemas.microsoft.com/office/word/2015/wordml/symex" xmlns:wpg="http://schemas.microsoft.com/office/word/2010/wordprocessingGroup" xmlns:wpi="http://schemas.microsoft.com/office/word/2010/wordprocessingInk" xmlns:wne="http://schemas.microsoft.com/office/word/2006/wordml" xmlns:wps="http://schemas.microsoft.com/office/word/2010/wordprocessingShape" mc:Ignorable="w14 w15 w16se w16cid w16 w16cex w16sdtdh w16sdtfl w16du wp14">
   <w:footnote w:type="separator" w:id="-1">
     <w:p>
       <w:r>
@@ -1140,7 +1258,7 @@
 </file>
 
 <file path=word/numbering.xml><?xml version="1.0" encoding="utf-8"?>
-<w:numbering xmlns:wpc="http://schemas.microsoft.com/office/word/2010/wordprocessingCanvas" xmlns:cx="http://schemas.microsoft.com/office/drawing/2014/chartex" xmlns:cx1="http://schemas.microsoft.com/office/drawing/2015/9/8/chartex" xmlns:cx2="http://schemas.microsoft.com/office/drawing/2015/10/21/chartex" xmlns:cx3="http://schemas.microsoft.com/office/drawing/2016/5/9/chartex" xmlns:cx4="http://schemas.microsoft.com/office/drawing/2016/5/10/chartex" xmlns:cx5="http://schemas.microsoft.com/office/drawing/2016/5/11/chartex" xmlns:cx6="http://schemas.microsoft.com/office/drawing/2016/5/12/chartex" xmlns:cx7="http://schemas.microsoft.com/office/drawing/2016/5/13/chartex" xmlns:cx8="http://schemas.microsoft.com/office/drawing/2016/5/14/chartex" xmlns:mc="http://schemas.openxmlformats.org/markup-compatibility/2006" xmlns:aink="http://schemas.microsoft.com/office/drawing/2016/ink" xmlns:am3d="http://schemas.microsoft.com/office/drawing/2017/model3d" xmlns:o="urn:schemas-microsoft-com:office:office" xmlns:oel="http://schemas.microsoft.com/office/2019/extlst" xmlns:r="http://schemas.openxmlformats.org/officeDocument/2006/relationships" xmlns:m="http://schemas.openxmlformats.org/officeDocument/2006/math" xmlns:v="urn:schemas-microsoft-com:vml" xmlns:wp14="http://schemas.microsoft.com/office/word/2010/wordprocessingDrawing" xmlns:wp="http://schemas.openxmlformats.org/drawingml/2006/wordprocessingDrawing" xmlns:w10="urn:schemas-microsoft-com:office:word" xmlns:w="http://schemas.openxmlformats.org/wordprocessingml/2006/main" xmlns:w14="http://schemas.microsoft.com/office/word/2010/wordml" xmlns:w15="http://schemas.microsoft.com/office/word/2012/wordml" xmlns:w16cex="http://schemas.microsoft.com/office/word/2018/wordml/cex" xmlns:w16cid="http://schemas.microsoft.com/office/word/2016/wordml/cid" xmlns:w16="http://schemas.microsoft.com/office/word/2018/wordml" xmlns:w16du="http://schemas.microsoft.com/office/word/2023/wordml/word16du" xmlns:w16sdtdh="http://schemas.microsoft.com/office/word/2020/wordml/sdtdatahash" xmlns:w16se="http://schemas.microsoft.com/office/word/2015/wordml/symex" xmlns:wpg="http://schemas.microsoft.com/office/word/2010/wordprocessingGroup" xmlns:wpi="http://schemas.microsoft.com/office/word/2010/wordprocessingInk" xmlns:wne="http://schemas.microsoft.com/office/word/2006/wordml" xmlns:wps="http://schemas.microsoft.com/office/word/2010/wordprocessingShape" mc:Ignorable="w14 w15 w16se w16cid w16 w16cex w16sdtdh w16du wp14">
+<w:numbering xmlns:wpc="http://schemas.microsoft.com/office/word/2010/wordprocessingCanvas" xmlns:cx="http://schemas.microsoft.com/office/drawing/2014/chartex" xmlns:cx1="http://schemas.microsoft.com/office/drawing/2015/9/8/chartex" xmlns:cx2="http://schemas.microsoft.com/office/drawing/2015/10/21/chartex" xmlns:cx3="http://schemas.microsoft.com/office/drawing/2016/5/9/chartex" xmlns:cx4="http://schemas.microsoft.com/office/drawing/2016/5/10/chartex" xmlns:cx5="http://schemas.microsoft.com/office/drawing/2016/5/11/chartex" xmlns:cx6="http://schemas.microsoft.com/office/drawing/2016/5/12/chartex" xmlns:cx7="http://schemas.microsoft.com/office/drawing/2016/5/13/chartex" xmlns:cx8="http://schemas.microsoft.com/office/drawing/2016/5/14/chartex" xmlns:mc="http://schemas.openxmlformats.org/markup-compatibility/2006" xmlns:aink="http://schemas.microsoft.com/office/drawing/2016/ink" xmlns:am3d="http://schemas.microsoft.com/office/drawing/2017/model3d" xmlns:o="urn:schemas-microsoft-com:office:office" xmlns:oel="http://schemas.microsoft.com/office/2019/extlst" xmlns:r="http://schemas.openxmlformats.org/officeDocument/2006/relationships" xmlns:m="http://schemas.openxmlformats.org/officeDocument/2006/math" xmlns:v="urn:schemas-microsoft-com:vml" xmlns:wp14="http://schemas.microsoft.com/office/word/2010/wordprocessingDrawing" xmlns:wp="http://schemas.openxmlformats.org/drawingml/2006/wordprocessingDrawing" xmlns:w10="urn:schemas-microsoft-com:office:word" xmlns:w="http://schemas.openxmlformats.org/wordprocessingml/2006/main" xmlns:w14="http://schemas.microsoft.com/office/word/2010/wordml" xmlns:w15="http://schemas.microsoft.com/office/word/2012/wordml" xmlns:w16cex="http://schemas.microsoft.com/office/word/2018/wordml/cex" xmlns:w16cid="http://schemas.microsoft.com/office/word/2016/wordml/cid" xmlns:w16="http://schemas.microsoft.com/office/word/2018/wordml" xmlns:w16du="http://schemas.microsoft.com/office/word/2023/wordml/word16du" xmlns:w16sdtdh="http://schemas.microsoft.com/office/word/2020/wordml/sdtdatahash" xmlns:w16sdtfl="http://schemas.microsoft.com/office/word/2024/wordml/sdtformatlock" xmlns:w16se="http://schemas.microsoft.com/office/word/2015/wordml/symex" xmlns:wpg="http://schemas.microsoft.com/office/word/2010/wordprocessingGroup" xmlns:wpi="http://schemas.microsoft.com/office/word/2010/wordprocessingInk" xmlns:wne="http://schemas.microsoft.com/office/word/2006/wordml" xmlns:wps="http://schemas.microsoft.com/office/word/2010/wordprocessingShape" mc:Ignorable="w14 w15 w16se w16cid w16 w16cex w16sdtdh w16sdtfl w16du wp14">
   <w:abstractNum w:abstractNumId="0" w15:restartNumberingAfterBreak="0">
     <w:nsid w:val="04376FA2"/>
     <w:multiLevelType w:val="hybridMultilevel"/>
@@ -4437,7 +4555,7 @@
 </file>
 
 <file path=word/styles.xml><?xml version="1.0" encoding="utf-8"?>
-<w:styles xmlns:mc="http://schemas.openxmlformats.org/markup-compatibility/2006" xmlns:r="http://schemas.openxmlformats.org/officeDocument/2006/relationships" xmlns:w="http://schemas.openxmlformats.org/wordprocessingml/2006/main" xmlns:w14="http://schemas.microsoft.com/office/word/2010/wordml" xmlns:w15="http://schemas.microsoft.com/office/word/2012/wordml" xmlns:w16cex="http://schemas.microsoft.com/office/word/2018/wordml/cex" xmlns:w16cid="http://schemas.microsoft.com/office/word/2016/wordml/cid" xmlns:w16="http://schemas.microsoft.com/office/word/2018/wordml" xmlns:w16du="http://schemas.microsoft.com/office/word/2023/wordml/word16du" xmlns:w16sdtdh="http://schemas.microsoft.com/office/word/2020/wordml/sdtdatahash" xmlns:w16se="http://schemas.microsoft.com/office/word/2015/wordml/symex" mc:Ignorable="w14 w15 w16se w16cid w16 w16cex w16sdtdh w16du">
+<w:styles xmlns:mc="http://schemas.openxmlformats.org/markup-compatibility/2006" xmlns:r="http://schemas.openxmlformats.org/officeDocument/2006/relationships" xmlns:w="http://schemas.openxmlformats.org/wordprocessingml/2006/main" xmlns:w14="http://schemas.microsoft.com/office/word/2010/wordml" xmlns:w15="http://schemas.microsoft.com/office/word/2012/wordml" xmlns:w16cex="http://schemas.microsoft.com/office/word/2018/wordml/cex" xmlns:w16cid="http://schemas.microsoft.com/office/word/2016/wordml/cid" xmlns:w16="http://schemas.microsoft.com/office/word/2018/wordml" xmlns:w16du="http://schemas.microsoft.com/office/word/2023/wordml/word16du" xmlns:w16sdtdh="http://schemas.microsoft.com/office/word/2020/wordml/sdtdatahash" xmlns:w16sdtfl="http://schemas.microsoft.com/office/word/2024/wordml/sdtformatlock" xmlns:w16se="http://schemas.microsoft.com/office/word/2015/wordml/symex" mc:Ignorable="w14 w15 w16se w16cid w16 w16cex w16sdtdh w16sdtfl w16du">
   <w:docDefaults>
     <w:rPrDefault>
       <w:rPr>
@@ -4830,7 +4948,7 @@
   <w:style w:type="paragraph" w:default="1" w:styleId="Normal">
     <w:name w:val="Normal"/>
     <w:qFormat/>
-    <w:rsid w:val="00323E31"/>
+    <w:rsid w:val="00746E4B"/>
     <w:pPr>
       <w:jc w:val="both"/>
     </w:pPr>

</xml_diff>